<commit_message>
Update End user document - staff.docx
</commit_message>
<xml_diff>
--- a/documents/product_documents/End user document - staff.docx
+++ b/documents/product_documents/End user document - staff.docx
@@ -3,8 +3,6 @@
 <w:document xmlns:wpc="http://schemas.microsoft.com/office/word/2010/wordprocessingCanvas" xmlns:cx="http://schemas.microsoft.com/office/drawing/2014/chartex" xmlns:cx1="http://schemas.microsoft.com/office/drawing/2015/9/8/chartex" xmlns:cx2="http://schemas.microsoft.com/office/drawing/2015/10/21/chartex" xmlns:cx3="http://schemas.microsoft.com/office/drawing/2016/5/9/chartex" xmlns:cx4="http://schemas.microsoft.com/office/drawing/2016/5/10/chartex" xmlns:cx5="http://schemas.microsoft.com/office/drawing/2016/5/11/chartex" xmlns:cx6="http://schemas.microsoft.com/office/drawing/2016/5/12/chartex" xmlns:cx7="http://schemas.microsoft.com/office/drawing/2016/5/13/chartex" xmlns:cx8="http://schemas.microsoft.com/office/drawing/2016/5/14/chartex" xmlns:mc="http://schemas.openxmlformats.org/markup-compatibility/2006" xmlns:aink="http://schemas.microsoft.com/office/drawing/2016/ink" xmlns:am3d="http://schemas.microsoft.com/office/drawing/2017/model3d" xmlns:o="urn:schemas-microsoft-com:office:office" xmlns:r="http://schemas.openxmlformats.org/officeDocument/2006/relationships" xmlns:m="http://schemas.openxmlformats.org/officeDocument/2006/math" xmlns:v="urn:schemas-microsoft-com:vml" xmlns:wp14="http://schemas.microsoft.com/office/word/2010/wordprocessingDrawing" xmlns:wp="http://schemas.openxmlformats.org/drawingml/2006/wordprocessingDrawing" xmlns:w10="urn:schemas-microsoft-com:office:word" xmlns:w="http://schemas.openxmlformats.org/wordprocessingml/2006/main" xmlns:w14="http://schemas.microsoft.com/office/word/2010/wordml" xmlns:w15="http://schemas.microsoft.com/office/word/2012/wordml" xmlns:w16cid="http://schemas.microsoft.com/office/word/2016/wordml/cid" xmlns:w16se="http://schemas.microsoft.com/office/word/2015/wordml/symex" xmlns:wpg="http://schemas.microsoft.com/office/word/2010/wordprocessingGroup" xmlns:wpi="http://schemas.microsoft.com/office/word/2010/wordprocessingInk" xmlns:wne="http://schemas.microsoft.com/office/word/2006/wordml" xmlns:wps="http://schemas.microsoft.com/office/word/2010/wordprocessingShape" mc:Ignorable="w14 w15 w16se w16cid wp14">
   <w:body>
     <w:p>
-      <w:bookmarkStart w:id="0" w:name="_GoBack"/>
-      <w:bookmarkEnd w:id="0"/>
       <w:r>
         <w:tab/>
       </w:r>
@@ -94,11 +92,60 @@
         </w:numPr>
       </w:pPr>
       <w:r>
-        <w:t xml:space="preserve">They </w:t>
-      </w:r>
-      <w:r>
-        <w:t>can edit routes that have been made by other gamemasters.</w:t>
-      </w:r>
+        <w:t xml:space="preserve">They can edit </w:t>
+      </w:r>
+      <w:r>
+        <w:t xml:space="preserve">(add and remove nodes) </w:t>
+      </w:r>
+      <w:r>
+        <w:t>existing routes</w:t>
+      </w:r>
+    </w:p>
+    <w:p>
+      <w:pPr>
+        <w:pStyle w:val="ListParagraph"/>
+        <w:numPr>
+          <w:ilvl w:val="0"/>
+          <w:numId w:val="1"/>
+        </w:numPr>
+      </w:pPr>
+      <w:r>
+        <w:t>They can add new questions to existing routes.</w:t>
+      </w:r>
+    </w:p>
+    <w:p>
+      <w:pPr>
+        <w:pStyle w:val="ListParagraph"/>
+        <w:numPr>
+          <w:ilvl w:val="0"/>
+          <w:numId w:val="1"/>
+        </w:numPr>
+      </w:pPr>
+      <w:r>
+        <w:t>They can expand details of existing route questions.</w:t>
+      </w:r>
+    </w:p>
+    <w:p>
+      <w:pPr>
+        <w:pStyle w:val="ListParagraph"/>
+        <w:numPr>
+          <w:ilvl w:val="0"/>
+          <w:numId w:val="1"/>
+        </w:numPr>
+      </w:pPr>
+      <w:r>
+        <w:t>They can view the games and their details of the ones</w:t>
+      </w:r>
+      <w:bookmarkStart w:id="0" w:name="_GoBack"/>
+      <w:bookmarkEnd w:id="0"/>
+      <w:r>
+        <w:t xml:space="preserve"> that are currently running</w:t>
+      </w:r>
+    </w:p>
+    <w:p>
+      <w:pPr>
+        <w:pStyle w:val="ListParagraph"/>
+      </w:pPr>
     </w:p>
     <w:sectPr>
       <w:pgSz w:w="11906" w:h="16838"/>
@@ -1199,16 +1246,8 @@
 <file path=customXml/itemProps3.xml><?xml version="1.0" encoding="utf-8"?>
 <ds:datastoreItem xmlns:ds="http://schemas.openxmlformats.org/officeDocument/2006/customXml" ds:itemID="{2D03FB24-4C83-4EAC-9E6B-10923534DD70}">
   <ds:schemaRefs>
-    <ds:schemaRef ds:uri="http://purl.org/dc/dcmitype/"/>
-    <ds:schemaRef ds:uri="http://schemas.microsoft.com/office/2006/documentManagement/types"/>
-    <ds:schemaRef ds:uri="http://purl.org/dc/terms/"/>
-    <ds:schemaRef ds:uri="http://www.w3.org/XML/1998/namespace"/>
-    <ds:schemaRef ds:uri="f3e918a4-d9f4-45d1-a63e-b0f7d52c0144"/>
-    <ds:schemaRef ds:uri="http://purl.org/dc/elements/1.1/"/>
-    <ds:schemaRef ds:uri="http://schemas.openxmlformats.org/package/2006/metadata/core-properties"/>
+    <ds:schemaRef ds:uri="http://schemas.microsoft.com/office/2006/metadata/properties"/>
     <ds:schemaRef ds:uri="http://schemas.microsoft.com/office/infopath/2007/PartnerControls"/>
-    <ds:schemaRef ds:uri="54e1ceca-f9a3-4063-933e-0d9522f86997"/>
-    <ds:schemaRef ds:uri="http://schemas.microsoft.com/office/2006/metadata/properties"/>
   </ds:schemaRefs>
 </ds:datastoreItem>
 </file>
</xml_diff>